<commit_message>
Homework 33 start of the file
</commit_message>
<xml_diff>
--- a/Homeworks/hw-33_2024-04-08/hw-33_2024-04-08.docx
+++ b/Homeworks/hw-33_2024-04-08/hw-33_2024-04-08.docx
@@ -1,6 +1,6 @@
 
 <file path=word/document.xml><?xml version="1.0" encoding="utf-8"?>
-<w:document xmlns:wpc="http://schemas.microsoft.com/office/word/2010/wordprocessingCanvas" xmlns:cx="http://schemas.microsoft.com/office/drawing/2014/chartex" xmlns:mc="http://schemas.openxmlformats.org/markup-compatibility/2006" xmlns:o="urn:schemas-microsoft-com:office:office" xmlns:r="http://schemas.openxmlformats.org/officeDocument/2006/relationships" xmlns:m="http://schemas.openxmlformats.org/officeDocument/2006/math" xmlns:v="urn:schemas-microsoft-com:vml" xmlns:wp14="http://schemas.microsoft.com/office/word/2010/wordprocessingDrawing" xmlns:wp="http://schemas.openxmlformats.org/drawingml/2006/wordprocessingDrawing" xmlns:w10="urn:schemas-microsoft-com:office:word" xmlns:w="http://schemas.openxmlformats.org/wordprocessingml/2006/main" xmlns:w14="http://schemas.microsoft.com/office/word/2010/wordml" xmlns:w15="http://schemas.microsoft.com/office/word/2012/wordml" xmlns:w16se="http://schemas.microsoft.com/office/word/2015/wordml/symex" xmlns:wpg="http://schemas.microsoft.com/office/word/2010/wordprocessingGroup" xmlns:wpi="http://schemas.microsoft.com/office/word/2010/wordprocessingInk" xmlns:wne="http://schemas.microsoft.com/office/word/2006/wordml" xmlns:wps="http://schemas.microsoft.com/office/word/2010/wordprocessingShape" mc:Ignorable="w14 w15 w16se wp14">
+<w:document xmlns:wpc="http://schemas.microsoft.com/office/word/2010/wordprocessingCanvas" xmlns:cx="http://schemas.microsoft.com/office/drawing/2014/chartex" xmlns:cx1="http://schemas.microsoft.com/office/drawing/2015/9/8/chartex" xmlns:cx2="http://schemas.microsoft.com/office/drawing/2015/10/21/chartex" xmlns:cx3="http://schemas.microsoft.com/office/drawing/2016/5/9/chartex" xmlns:cx4="http://schemas.microsoft.com/office/drawing/2016/5/10/chartex" xmlns:cx5="http://schemas.microsoft.com/office/drawing/2016/5/11/chartex" xmlns:cx6="http://schemas.microsoft.com/office/drawing/2016/5/12/chartex" xmlns:cx7="http://schemas.microsoft.com/office/drawing/2016/5/13/chartex" xmlns:cx8="http://schemas.microsoft.com/office/drawing/2016/5/14/chartex" xmlns:mc="http://schemas.openxmlformats.org/markup-compatibility/2006" xmlns:aink="http://schemas.microsoft.com/office/drawing/2016/ink" xmlns:am3d="http://schemas.microsoft.com/office/drawing/2017/model3d" xmlns:o="urn:schemas-microsoft-com:office:office" xmlns:oel="http://schemas.microsoft.com/office/2019/extlst" xmlns:r="http://schemas.openxmlformats.org/officeDocument/2006/relationships" xmlns:m="http://schemas.openxmlformats.org/officeDocument/2006/math" xmlns:v="urn:schemas-microsoft-com:vml" xmlns:wp14="http://schemas.microsoft.com/office/word/2010/wordprocessingDrawing" xmlns:wp="http://schemas.openxmlformats.org/drawingml/2006/wordprocessingDrawing" xmlns:w10="urn:schemas-microsoft-com:office:word" xmlns:w="http://schemas.openxmlformats.org/wordprocessingml/2006/main" xmlns:w14="http://schemas.microsoft.com/office/word/2010/wordml" xmlns:w15="http://schemas.microsoft.com/office/word/2012/wordml" xmlns:w16cex="http://schemas.microsoft.com/office/word/2018/wordml/cex" xmlns:w16cid="http://schemas.microsoft.com/office/word/2016/wordml/cid" xmlns:w16="http://schemas.microsoft.com/office/word/2018/wordml" xmlns:w16du="http://schemas.microsoft.com/office/word/2023/wordml/word16du" xmlns:w16sdtdh="http://schemas.microsoft.com/office/word/2020/wordml/sdtdatahash" xmlns:w16se="http://schemas.microsoft.com/office/word/2015/wordml/symex" xmlns:wpg="http://schemas.microsoft.com/office/word/2010/wordprocessingGroup" xmlns:wpi="http://schemas.microsoft.com/office/word/2010/wordprocessingInk" xmlns:wne="http://schemas.microsoft.com/office/word/2006/wordml" xmlns:wps="http://schemas.microsoft.com/office/word/2010/wordprocessingShape" mc:Ignorable="w14 w15 w16se w16cid w16 w16cex w16sdtdh w16du wp14">
   <w:body>
     <w:p>
       <w:pPr>
@@ -37,7 +37,6 @@
           <w:szCs w:val="28"/>
         </w:rPr>
       </w:pPr>
-      <w:proofErr w:type="spellStart"/>
       <w:r>
         <w:rPr>
           <w:sz w:val="28"/>
@@ -45,7 +44,6 @@
         </w:rPr>
         <w:t>IT_Step</w:t>
       </w:r>
-      <w:proofErr w:type="spellEnd"/>
       <w:r>
         <w:rPr>
           <w:sz w:val="28"/>
@@ -69,6 +67,213 @@
           <w:lang w:val="ka-GE"/>
         </w:rPr>
         <w:t>.</w:t>
+      </w:r>
+    </w:p>
+    <w:p>
+      <w:pPr>
+        <w:pStyle w:val="ListParagraph"/>
+        <w:rPr>
+          <w:sz w:val="28"/>
+          <w:szCs w:val="28"/>
+        </w:rPr>
+      </w:pPr>
+    </w:p>
+    <w:p>
+      <w:pPr>
+        <w:pStyle w:val="ListParagraph"/>
+        <w:rPr>
+          <w:sz w:val="28"/>
+          <w:szCs w:val="28"/>
+        </w:rPr>
+      </w:pPr>
+    </w:p>
+    <w:p>
+      <w:pPr>
+        <w:pStyle w:val="ListParagraph"/>
+        <w:rPr>
+          <w:sz w:val="28"/>
+          <w:szCs w:val="28"/>
+        </w:rPr>
+      </w:pPr>
+      <w:r>
+        <w:rPr>
+          <w:sz w:val="28"/>
+          <w:szCs w:val="28"/>
+        </w:rPr>
+        <w:t>სიცოცხლე აქ პრიობის ორი ვარიანტია:</w:t>
+      </w:r>
+    </w:p>
+    <w:p>
+      <w:pPr>
+        <w:pStyle w:val="ListParagraph"/>
+        <w:numPr>
+          <w:ilvl w:val="0"/>
+          <w:numId w:val="4"/>
+        </w:numPr>
+        <w:rPr>
+          <w:sz w:val="28"/>
+          <w:szCs w:val="28"/>
+        </w:rPr>
+      </w:pPr>
+      <w:r>
+        <w:rPr>
+          <w:sz w:val="28"/>
+          <w:szCs w:val="28"/>
+        </w:rPr>
+        <w:t>რამოდენიმე პროდუქტი არსებობს და პროდუქტების ჭრილში უნდა საშუალო ფასის დადგენა, მაგალითად პომიდორის საშუალო ფასი და კიტრის საშუალო ფასი.</w:t>
+      </w:r>
+    </w:p>
+    <w:p>
+      <w:pPr>
+        <w:ind w:left="720"/>
+        <w:rPr>
+          <w:sz w:val="28"/>
+          <w:szCs w:val="28"/>
+        </w:rPr>
+      </w:pPr>
+      <w:r>
+        <w:rPr>
+          <w:sz w:val="28"/>
+          <w:szCs w:val="28"/>
+        </w:rPr>
+        <w:t>SELECT product_name,</w:t>
+      </w:r>
+    </w:p>
+    <w:p>
+      <w:pPr>
+        <w:rPr>
+          <w:sz w:val="28"/>
+          <w:szCs w:val="28"/>
+        </w:rPr>
+      </w:pPr>
+      <w:r>
+        <w:rPr>
+          <w:sz w:val="28"/>
+          <w:szCs w:val="28"/>
+        </w:rPr>
+        <w:t xml:space="preserve">            </w:t>
+      </w:r>
+      <w:r>
+        <w:rPr>
+          <w:sz w:val="28"/>
+          <w:szCs w:val="28"/>
+        </w:rPr>
+        <w:tab/>
+        <w:t xml:space="preserve">  AVG(price)</w:t>
+      </w:r>
+    </w:p>
+    <w:p>
+      <w:pPr>
+        <w:ind w:left="720"/>
+        <w:rPr>
+          <w:sz w:val="28"/>
+          <w:szCs w:val="28"/>
+        </w:rPr>
+      </w:pPr>
+      <w:r>
+        <w:rPr>
+          <w:sz w:val="28"/>
+          <w:szCs w:val="28"/>
+        </w:rPr>
+        <w:t>FROM products</w:t>
+      </w:r>
+    </w:p>
+    <w:p>
+      <w:pPr>
+        <w:rPr>
+          <w:sz w:val="28"/>
+          <w:szCs w:val="28"/>
+        </w:rPr>
+      </w:pPr>
+      <w:r>
+        <w:rPr>
+          <w:sz w:val="28"/>
+          <w:szCs w:val="28"/>
+        </w:rPr>
+        <w:t xml:space="preserve">           </w:t>
+      </w:r>
+      <w:r>
+        <w:rPr>
+          <w:sz w:val="28"/>
+          <w:szCs w:val="28"/>
+        </w:rPr>
+        <w:t>GROUP BY prouct_name;</w:t>
+      </w:r>
+    </w:p>
+    <w:p>
+      <w:pPr>
+        <w:ind w:left="720"/>
+        <w:rPr>
+          <w:sz w:val="28"/>
+          <w:szCs w:val="28"/>
+        </w:rPr>
+      </w:pPr>
+    </w:p>
+    <w:p>
+      <w:pPr>
+        <w:pStyle w:val="ListParagraph"/>
+        <w:numPr>
+          <w:ilvl w:val="0"/>
+          <w:numId w:val="4"/>
+        </w:numPr>
+        <w:rPr>
+          <w:sz w:val="28"/>
+          <w:szCs w:val="28"/>
+        </w:rPr>
+      </w:pPr>
+      <w:r>
+        <w:rPr>
+          <w:sz w:val="28"/>
+          <w:szCs w:val="28"/>
+        </w:rPr>
+        <w:t xml:space="preserve">და მეორე ვარიანი, რადგან მხოლოდ პროდუქტის ფასი უწერია </w:t>
+      </w:r>
+      <w:r>
+        <w:rPr>
+          <w:sz w:val="28"/>
+          <w:szCs w:val="28"/>
+        </w:rPr>
+        <w:t xml:space="preserve">da მეორე თასქის გათვალისწინებითაც </w:t>
+      </w:r>
+      <w:r>
+        <w:rPr>
+          <w:sz w:val="28"/>
+          <w:szCs w:val="28"/>
+        </w:rPr>
+        <w:t>არანაირი პროდუქტის ჭრილში არუნდა მზოლოდ ერთი საშუალო ფასი აინტერესებს ( მე მგონია რომ ამას გულისხმობს, მაგრამ მე ორივესას დაგიწერ)</w:t>
+      </w:r>
+    </w:p>
+    <w:p>
+      <w:pPr>
+        <w:rPr>
+          <w:sz w:val="28"/>
+          <w:szCs w:val="28"/>
+          <w:highlight w:val="yellow"/>
+        </w:rPr>
+      </w:pPr>
+      <w:r>
+        <w:rPr>
+          <w:sz w:val="28"/>
+          <w:szCs w:val="28"/>
+          <w:highlight w:val="yellow"/>
+        </w:rPr>
+        <w:t>SELECT avg(price)  -- იმ სვეტის სახელი რომელიც  ფასებსშეიცავს</w:t>
+      </w:r>
+    </w:p>
+    <w:p>
+      <w:pPr>
+        <w:rPr>
+          <w:sz w:val="28"/>
+          <w:szCs w:val="28"/>
+        </w:rPr>
+      </w:pPr>
+      <w:r>
+        <w:rPr>
+          <w:sz w:val="28"/>
+          <w:szCs w:val="28"/>
+          <w:highlight w:val="yellow"/>
+        </w:rPr>
+        <w:t>FROM products;   -- ცხრილის სახელი</w:t>
       </w:r>
     </w:p>
     <w:p>
@@ -100,16 +305,506 @@
         </w:rPr>
         <w:t>მონიშნე ყველა ის პროდუქტი, რომლის ფასიც საშუალოზე მაღალია.</w:t>
       </w:r>
-      <w:bookmarkStart w:id="0" w:name="_GoBack"/>
-      <w:bookmarkEnd w:id="0"/>
+    </w:p>
+    <w:p>
+      <w:pPr>
+        <w:pStyle w:val="ListParagraph"/>
+        <w:rPr>
+          <w:sz w:val="28"/>
+          <w:szCs w:val="28"/>
+        </w:rPr>
+      </w:pPr>
+    </w:p>
+    <w:p>
+      <w:pPr>
+        <w:pStyle w:val="ListParagraph"/>
+        <w:rPr>
+          <w:sz w:val="28"/>
+          <w:szCs w:val="28"/>
+          <w:highlight w:val="yellow"/>
+        </w:rPr>
+      </w:pPr>
+      <w:r>
+        <w:rPr>
+          <w:sz w:val="28"/>
+          <w:szCs w:val="28"/>
+          <w:highlight w:val="yellow"/>
+        </w:rPr>
+        <w:t xml:space="preserve">SELECT product_name </w:t>
+      </w:r>
+    </w:p>
+    <w:p>
+      <w:pPr>
+        <w:pStyle w:val="ListParagraph"/>
+        <w:rPr>
+          <w:sz w:val="28"/>
+          <w:szCs w:val="28"/>
+          <w:highlight w:val="yellow"/>
+        </w:rPr>
+      </w:pPr>
+      <w:r>
+        <w:rPr>
+          <w:sz w:val="28"/>
+          <w:szCs w:val="28"/>
+          <w:highlight w:val="yellow"/>
+        </w:rPr>
+        <w:t>FROM products</w:t>
+      </w:r>
+    </w:p>
+    <w:p>
+      <w:pPr>
+        <w:pStyle w:val="ListParagraph"/>
+        <w:rPr>
+          <w:sz w:val="28"/>
+          <w:szCs w:val="28"/>
+          <w:highlight w:val="yellow"/>
+        </w:rPr>
+      </w:pPr>
+      <w:r>
+        <w:rPr>
+          <w:sz w:val="28"/>
+          <w:szCs w:val="28"/>
+          <w:highlight w:val="yellow"/>
+        </w:rPr>
+        <w:t>WHERE price &gt; (SELECT AVG(amount)</w:t>
+      </w:r>
+    </w:p>
+    <w:p>
+      <w:pPr>
+        <w:pStyle w:val="ListParagraph"/>
+        <w:rPr>
+          <w:sz w:val="28"/>
+          <w:szCs w:val="28"/>
+        </w:rPr>
+      </w:pPr>
+      <w:r>
+        <w:rPr>
+          <w:sz w:val="28"/>
+          <w:szCs w:val="28"/>
+          <w:highlight w:val="yellow"/>
+        </w:rPr>
+        <w:tab/>
+      </w:r>
+      <w:r>
+        <w:rPr>
+          <w:sz w:val="28"/>
+          <w:szCs w:val="28"/>
+          <w:highlight w:val="yellow"/>
+        </w:rPr>
+        <w:tab/>
+        <w:t xml:space="preserve">       FROM products);</w:t>
+      </w:r>
+      <w:r>
+        <w:rPr>
+          <w:sz w:val="28"/>
+          <w:szCs w:val="28"/>
+        </w:rPr>
+        <w:t xml:space="preserve"> </w:t>
+      </w:r>
+    </w:p>
+    <w:p>
+      <w:pPr>
+        <w:pStyle w:val="ListParagraph"/>
+        <w:rPr>
+          <w:sz w:val="28"/>
+          <w:szCs w:val="28"/>
+        </w:rPr>
+      </w:pPr>
+    </w:p>
+    <w:p>
+      <w:pPr>
+        <w:pStyle w:val="ListParagraph"/>
+        <w:rPr>
+          <w:sz w:val="28"/>
+          <w:szCs w:val="28"/>
+        </w:rPr>
+      </w:pPr>
+    </w:p>
+    <w:p>
+      <w:pPr>
+        <w:rPr>
+          <w:sz w:val="28"/>
+          <w:szCs w:val="28"/>
+          <w:lang w:val="ka-GE"/>
+        </w:rPr>
+      </w:pPr>
+      <w:r>
+        <w:rPr>
+          <w:sz w:val="28"/>
+          <w:szCs w:val="28"/>
+          <w:lang w:val="ka-GE"/>
+        </w:rPr>
+        <w:t xml:space="preserve">თუ ზემოთხსენებული </w:t>
+      </w:r>
+      <w:r>
+        <w:rPr>
+          <w:sz w:val="28"/>
+          <w:szCs w:val="28"/>
+          <w:lang w:val="ka-GE"/>
+        </w:rPr>
+        <w:t>პირველი</w:t>
+      </w:r>
+      <w:r>
+        <w:rPr>
+          <w:sz w:val="28"/>
+          <w:szCs w:val="28"/>
+          <w:lang w:val="ka-GE"/>
+        </w:rPr>
+        <w:t xml:space="preserve"> ვარიანტია მაშინ:</w:t>
+      </w:r>
+    </w:p>
+    <w:p>
+      <w:pPr>
+        <w:rPr>
+          <w:sz w:val="28"/>
+          <w:szCs w:val="28"/>
+        </w:rPr>
+      </w:pPr>
+    </w:p>
+    <w:p>
+      <w:pPr>
+        <w:rPr>
+          <w:sz w:val="28"/>
+          <w:szCs w:val="28"/>
+        </w:rPr>
+      </w:pPr>
+    </w:p>
+    <w:p>
+      <w:pPr>
+        <w:rPr>
+          <w:sz w:val="28"/>
+          <w:szCs w:val="28"/>
+        </w:rPr>
+      </w:pPr>
+      <w:r>
+        <w:rPr>
+          <w:sz w:val="28"/>
+          <w:szCs w:val="28"/>
+        </w:rPr>
+        <w:t xml:space="preserve">with prod_price as (select product_name , </w:t>
+      </w:r>
+    </w:p>
+    <w:p>
+      <w:pPr>
+        <w:rPr>
+          <w:sz w:val="28"/>
+          <w:szCs w:val="28"/>
+        </w:rPr>
+      </w:pPr>
+      <w:r>
+        <w:rPr>
+          <w:sz w:val="28"/>
+          <w:szCs w:val="28"/>
+        </w:rPr>
+        <w:tab/>
+      </w:r>
+      <w:r>
+        <w:rPr>
+          <w:sz w:val="28"/>
+          <w:szCs w:val="28"/>
+        </w:rPr>
+        <w:tab/>
+      </w:r>
+      <w:r>
+        <w:rPr>
+          <w:sz w:val="28"/>
+          <w:szCs w:val="28"/>
+        </w:rPr>
+        <w:tab/>
+      </w:r>
+      <w:r>
+        <w:rPr>
+          <w:sz w:val="28"/>
+          <w:szCs w:val="28"/>
+        </w:rPr>
+        <w:t xml:space="preserve">          </w:t>
+      </w:r>
+      <w:r>
+        <w:rPr>
+          <w:sz w:val="28"/>
+          <w:szCs w:val="28"/>
+        </w:rPr>
+        <w:t xml:space="preserve">   avg(p.price) avg_price</w:t>
+      </w:r>
+    </w:p>
+    <w:p>
+      <w:pPr>
+        <w:rPr>
+          <w:sz w:val="28"/>
+          <w:szCs w:val="28"/>
+        </w:rPr>
+      </w:pPr>
+      <w:r>
+        <w:rPr>
+          <w:sz w:val="28"/>
+          <w:szCs w:val="28"/>
+        </w:rPr>
+        <w:tab/>
+      </w:r>
+      <w:r>
+        <w:rPr>
+          <w:sz w:val="28"/>
+          <w:szCs w:val="28"/>
+        </w:rPr>
+        <w:tab/>
+      </w:r>
+      <w:r>
+        <w:rPr>
+          <w:sz w:val="28"/>
+          <w:szCs w:val="28"/>
+        </w:rPr>
+        <w:tab/>
+      </w:r>
+      <w:r>
+        <w:rPr>
+          <w:sz w:val="28"/>
+          <w:szCs w:val="28"/>
+        </w:rPr>
+        <w:t xml:space="preserve"> </w:t>
+      </w:r>
+      <w:r>
+        <w:rPr>
+          <w:sz w:val="28"/>
+          <w:szCs w:val="28"/>
+        </w:rPr>
+        <w:t xml:space="preserve">from products p </w:t>
+      </w:r>
+    </w:p>
+    <w:p>
+      <w:pPr>
+        <w:rPr>
+          <w:sz w:val="28"/>
+          <w:szCs w:val="28"/>
+        </w:rPr>
+      </w:pPr>
+      <w:r>
+        <w:rPr>
+          <w:sz w:val="28"/>
+          <w:szCs w:val="28"/>
+        </w:rPr>
+        <w:tab/>
+      </w:r>
+      <w:r>
+        <w:rPr>
+          <w:sz w:val="28"/>
+          <w:szCs w:val="28"/>
+        </w:rPr>
+        <w:tab/>
+      </w:r>
+      <w:r>
+        <w:rPr>
+          <w:sz w:val="28"/>
+          <w:szCs w:val="28"/>
+        </w:rPr>
+        <w:tab/>
+      </w:r>
+      <w:r>
+        <w:rPr>
+          <w:sz w:val="28"/>
+          <w:szCs w:val="28"/>
+        </w:rPr>
+        <w:t xml:space="preserve"> </w:t>
+      </w:r>
+      <w:r>
+        <w:rPr>
+          <w:sz w:val="28"/>
+          <w:szCs w:val="28"/>
+        </w:rPr>
+        <w:t>group by product_name)</w:t>
+      </w:r>
+      <w:r>
+        <w:rPr>
+          <w:sz w:val="28"/>
+          <w:szCs w:val="28"/>
+        </w:rPr>
+        <w:tab/>
+      </w:r>
+    </w:p>
+    <w:p>
+      <w:pPr>
+        <w:rPr>
+          <w:sz w:val="28"/>
+          <w:szCs w:val="28"/>
+        </w:rPr>
+      </w:pPr>
+      <w:r>
+        <w:rPr>
+          <w:sz w:val="28"/>
+          <w:szCs w:val="28"/>
+        </w:rPr>
+        <w:t>select p.product_name ,</w:t>
+      </w:r>
+    </w:p>
+    <w:p>
+      <w:pPr>
+        <w:rPr>
+          <w:sz w:val="28"/>
+          <w:szCs w:val="28"/>
+        </w:rPr>
+      </w:pPr>
+      <w:r>
+        <w:rPr>
+          <w:sz w:val="28"/>
+          <w:szCs w:val="28"/>
+        </w:rPr>
+        <w:tab/>
+        <w:t xml:space="preserve">   p.price </w:t>
+      </w:r>
+    </w:p>
+    <w:p>
+      <w:pPr>
+        <w:rPr>
+          <w:sz w:val="28"/>
+          <w:szCs w:val="28"/>
+        </w:rPr>
+      </w:pPr>
+      <w:r>
+        <w:rPr>
+          <w:sz w:val="28"/>
+          <w:szCs w:val="28"/>
+        </w:rPr>
+        <w:t>from products p</w:t>
+      </w:r>
+    </w:p>
+    <w:p>
+      <w:pPr>
+        <w:rPr>
+          <w:sz w:val="28"/>
+          <w:szCs w:val="28"/>
+        </w:rPr>
+      </w:pPr>
+      <w:r>
+        <w:rPr>
+          <w:sz w:val="28"/>
+          <w:szCs w:val="28"/>
+        </w:rPr>
+        <w:t>join prod_price</w:t>
+      </w:r>
+      <w:r>
+        <w:rPr>
+          <w:sz w:val="28"/>
+          <w:szCs w:val="28"/>
+        </w:rPr>
+        <w:t xml:space="preserve"> </w:t>
+      </w:r>
+      <w:r>
+        <w:rPr>
+          <w:sz w:val="28"/>
+          <w:szCs w:val="28"/>
+        </w:rPr>
+        <w:t xml:space="preserve"> a </w:t>
+      </w:r>
+      <w:r>
+        <w:rPr>
+          <w:sz w:val="28"/>
+          <w:szCs w:val="28"/>
+        </w:rPr>
+        <w:t xml:space="preserve">  </w:t>
+      </w:r>
+      <w:r>
+        <w:rPr>
+          <w:sz w:val="28"/>
+          <w:szCs w:val="28"/>
+        </w:rPr>
+        <w:t>on p.products_name = a.products_name</w:t>
+      </w:r>
+    </w:p>
+    <w:p>
+      <w:pPr>
+        <w:rPr>
+          <w:sz w:val="28"/>
+          <w:szCs w:val="28"/>
+        </w:rPr>
+      </w:pPr>
+      <w:r>
+        <w:rPr>
+          <w:sz w:val="28"/>
+          <w:szCs w:val="28"/>
+        </w:rPr>
+        <w:t xml:space="preserve">where </w:t>
+      </w:r>
+      <w:r>
+        <w:rPr>
+          <w:sz w:val="28"/>
+          <w:szCs w:val="28"/>
+        </w:rPr>
+        <w:t xml:space="preserve"> </w:t>
+      </w:r>
+      <w:r>
+        <w:rPr>
+          <w:sz w:val="28"/>
+          <w:szCs w:val="28"/>
+        </w:rPr>
+        <w:t>p.price</w:t>
+      </w:r>
+      <w:r>
+        <w:rPr>
+          <w:sz w:val="28"/>
+          <w:szCs w:val="28"/>
+        </w:rPr>
+        <w:t xml:space="preserve"> </w:t>
+      </w:r>
+      <w:r>
+        <w:rPr>
+          <w:sz w:val="28"/>
+          <w:szCs w:val="28"/>
+        </w:rPr>
+        <w:t xml:space="preserve">&gt; </w:t>
+      </w:r>
+      <w:r>
+        <w:rPr>
+          <w:sz w:val="28"/>
+          <w:szCs w:val="28"/>
+        </w:rPr>
+        <w:t xml:space="preserve"> </w:t>
+      </w:r>
+      <w:r>
+        <w:rPr>
+          <w:sz w:val="28"/>
+          <w:szCs w:val="28"/>
+        </w:rPr>
+        <w:t>a.avg_price;</w:t>
+      </w:r>
+    </w:p>
+    <w:p>
+      <w:pPr>
+        <w:rPr>
+          <w:sz w:val="28"/>
+          <w:szCs w:val="28"/>
+          <w:lang w:val="ka-GE"/>
+        </w:rPr>
+      </w:pPr>
+      <w:r>
+        <w:rPr>
+          <w:sz w:val="28"/>
+          <w:szCs w:val="28"/>
+          <w:lang w:val="ka-GE"/>
+        </w:rPr>
+        <w:t>სიცოცხლე აქ რაც წერია ამას წესით ჯერ არ აგიხსნიდა მე მაინც დაგიწერე უბრალოდა და შენ გაყვითლებული რაც არის ისენი დაწერე.</w:t>
+      </w:r>
+    </w:p>
+    <w:p>
+      <w:pPr>
+        <w:rPr>
+          <w:sz w:val="28"/>
+          <w:szCs w:val="28"/>
+        </w:rPr>
+      </w:pPr>
+      <w:r>
+        <w:rPr>
+          <w:sz w:val="28"/>
+          <w:szCs w:val="28"/>
+        </w:rPr>
+        <w:tab/>
+      </w:r>
     </w:p>
     <w:sectPr>
-      <w:headerReference w:type="even" r:id="rId8"/>
-      <w:headerReference w:type="default" r:id="rId9"/>
-      <w:footerReference w:type="even" r:id="rId10"/>
-      <w:footerReference w:type="default" r:id="rId11"/>
-      <w:headerReference w:type="first" r:id="rId12"/>
-      <w:footerReference w:type="first" r:id="rId13"/>
+      <w:headerReference w:type="even" r:id="rId10"/>
+      <w:headerReference w:type="default" r:id="rId11"/>
+      <w:footerReference w:type="even" r:id="rId12"/>
+      <w:footerReference w:type="default" r:id="rId13"/>
+      <w:headerReference w:type="first" r:id="rId14"/>
+      <w:footerReference w:type="first" r:id="rId15"/>
       <w:pgSz w:w="12240" w:h="15840"/>
       <w:pgMar w:top="1440" w:right="1440" w:bottom="1440" w:left="1440" w:header="720" w:footer="720" w:gutter="0"/>
       <w:cols w:space="720"/>
@@ -120,7 +815,7 @@
 </file>
 
 <file path=word/endnotes.xml><?xml version="1.0" encoding="utf-8"?>
-<w:endnotes xmlns:wpc="http://schemas.microsoft.com/office/word/2010/wordprocessingCanvas" xmlns:cx="http://schemas.microsoft.com/office/drawing/2014/chartex" xmlns:mc="http://schemas.openxmlformats.org/markup-compatibility/2006" xmlns:o="urn:schemas-microsoft-com:office:office" xmlns:r="http://schemas.openxmlformats.org/officeDocument/2006/relationships" xmlns:m="http://schemas.openxmlformats.org/officeDocument/2006/math" xmlns:v="urn:schemas-microsoft-com:vml" xmlns:wp14="http://schemas.microsoft.com/office/word/2010/wordprocessingDrawing" xmlns:wp="http://schemas.openxmlformats.org/drawingml/2006/wordprocessingDrawing" xmlns:w10="urn:schemas-microsoft-com:office:word" xmlns:w="http://schemas.openxmlformats.org/wordprocessingml/2006/main" xmlns:w14="http://schemas.microsoft.com/office/word/2010/wordml" xmlns:w15="http://schemas.microsoft.com/office/word/2012/wordml" xmlns:w16se="http://schemas.microsoft.com/office/word/2015/wordml/symex" xmlns:wpg="http://schemas.microsoft.com/office/word/2010/wordprocessingGroup" xmlns:wpi="http://schemas.microsoft.com/office/word/2010/wordprocessingInk" xmlns:wne="http://schemas.microsoft.com/office/word/2006/wordml" xmlns:wps="http://schemas.microsoft.com/office/word/2010/wordprocessingShape" mc:Ignorable="w14 w15 w16se wp14">
+<w:endnotes xmlns:wpc="http://schemas.microsoft.com/office/word/2010/wordprocessingCanvas" xmlns:cx="http://schemas.microsoft.com/office/drawing/2014/chartex" xmlns:cx1="http://schemas.microsoft.com/office/drawing/2015/9/8/chartex" xmlns:cx2="http://schemas.microsoft.com/office/drawing/2015/10/21/chartex" xmlns:cx3="http://schemas.microsoft.com/office/drawing/2016/5/9/chartex" xmlns:cx4="http://schemas.microsoft.com/office/drawing/2016/5/10/chartex" xmlns:cx5="http://schemas.microsoft.com/office/drawing/2016/5/11/chartex" xmlns:cx6="http://schemas.microsoft.com/office/drawing/2016/5/12/chartex" xmlns:cx7="http://schemas.microsoft.com/office/drawing/2016/5/13/chartex" xmlns:cx8="http://schemas.microsoft.com/office/drawing/2016/5/14/chartex" xmlns:mc="http://schemas.openxmlformats.org/markup-compatibility/2006" xmlns:aink="http://schemas.microsoft.com/office/drawing/2016/ink" xmlns:am3d="http://schemas.microsoft.com/office/drawing/2017/model3d" xmlns:o="urn:schemas-microsoft-com:office:office" xmlns:oel="http://schemas.microsoft.com/office/2019/extlst" xmlns:r="http://schemas.openxmlformats.org/officeDocument/2006/relationships" xmlns:m="http://schemas.openxmlformats.org/officeDocument/2006/math" xmlns:v="urn:schemas-microsoft-com:vml" xmlns:wp14="http://schemas.microsoft.com/office/word/2010/wordprocessingDrawing" xmlns:wp="http://schemas.openxmlformats.org/drawingml/2006/wordprocessingDrawing" xmlns:w10="urn:schemas-microsoft-com:office:word" xmlns:w="http://schemas.openxmlformats.org/wordprocessingml/2006/main" xmlns:w14="http://schemas.microsoft.com/office/word/2010/wordml" xmlns:w15="http://schemas.microsoft.com/office/word/2012/wordml" xmlns:w16cex="http://schemas.microsoft.com/office/word/2018/wordml/cex" xmlns:w16cid="http://schemas.microsoft.com/office/word/2016/wordml/cid" xmlns:w16="http://schemas.microsoft.com/office/word/2018/wordml" xmlns:w16du="http://schemas.microsoft.com/office/word/2023/wordml/word16du" xmlns:w16sdtdh="http://schemas.microsoft.com/office/word/2020/wordml/sdtdatahash" xmlns:w16se="http://schemas.microsoft.com/office/word/2015/wordml/symex" xmlns:wpg="http://schemas.microsoft.com/office/word/2010/wordprocessingGroup" xmlns:wpi="http://schemas.microsoft.com/office/word/2010/wordprocessingInk" xmlns:wne="http://schemas.microsoft.com/office/word/2006/wordml" xmlns:wps="http://schemas.microsoft.com/office/word/2010/wordprocessingShape" mc:Ignorable="w14 w15 w16se w16cid w16 w16cex w16sdtdh w16du wp14">
   <w:endnote w:type="separator" w:id="-1">
     <w:p>
       <w:pPr>
@@ -145,7 +840,7 @@
 </file>
 
 <file path=word/footer1.xml><?xml version="1.0" encoding="utf-8"?>
-<w:ftr xmlns:wpc="http://schemas.microsoft.com/office/word/2010/wordprocessingCanvas" xmlns:cx="http://schemas.microsoft.com/office/drawing/2014/chartex" xmlns:mc="http://schemas.openxmlformats.org/markup-compatibility/2006" xmlns:o="urn:schemas-microsoft-com:office:office" xmlns:r="http://schemas.openxmlformats.org/officeDocument/2006/relationships" xmlns:m="http://schemas.openxmlformats.org/officeDocument/2006/math" xmlns:v="urn:schemas-microsoft-com:vml" xmlns:wp14="http://schemas.microsoft.com/office/word/2010/wordprocessingDrawing" xmlns:wp="http://schemas.openxmlformats.org/drawingml/2006/wordprocessingDrawing" xmlns:w10="urn:schemas-microsoft-com:office:word" xmlns:w="http://schemas.openxmlformats.org/wordprocessingml/2006/main" xmlns:w14="http://schemas.microsoft.com/office/word/2010/wordml" xmlns:w15="http://schemas.microsoft.com/office/word/2012/wordml" xmlns:w16se="http://schemas.microsoft.com/office/word/2015/wordml/symex" xmlns:wpg="http://schemas.microsoft.com/office/word/2010/wordprocessingGroup" xmlns:wpi="http://schemas.microsoft.com/office/word/2010/wordprocessingInk" xmlns:wne="http://schemas.microsoft.com/office/word/2006/wordml" xmlns:wps="http://schemas.microsoft.com/office/word/2010/wordprocessingShape" mc:Ignorable="w14 w15 w16se wp14">
+<w:ftr xmlns:wpc="http://schemas.microsoft.com/office/word/2010/wordprocessingCanvas" xmlns:cx="http://schemas.microsoft.com/office/drawing/2014/chartex" xmlns:cx1="http://schemas.microsoft.com/office/drawing/2015/9/8/chartex" xmlns:cx2="http://schemas.microsoft.com/office/drawing/2015/10/21/chartex" xmlns:cx3="http://schemas.microsoft.com/office/drawing/2016/5/9/chartex" xmlns:cx4="http://schemas.microsoft.com/office/drawing/2016/5/10/chartex" xmlns:cx5="http://schemas.microsoft.com/office/drawing/2016/5/11/chartex" xmlns:cx6="http://schemas.microsoft.com/office/drawing/2016/5/12/chartex" xmlns:cx7="http://schemas.microsoft.com/office/drawing/2016/5/13/chartex" xmlns:cx8="http://schemas.microsoft.com/office/drawing/2016/5/14/chartex" xmlns:mc="http://schemas.openxmlformats.org/markup-compatibility/2006" xmlns:aink="http://schemas.microsoft.com/office/drawing/2016/ink" xmlns:am3d="http://schemas.microsoft.com/office/drawing/2017/model3d" xmlns:o="urn:schemas-microsoft-com:office:office" xmlns:oel="http://schemas.microsoft.com/office/2019/extlst" xmlns:r="http://schemas.openxmlformats.org/officeDocument/2006/relationships" xmlns:m="http://schemas.openxmlformats.org/officeDocument/2006/math" xmlns:v="urn:schemas-microsoft-com:vml" xmlns:wp14="http://schemas.microsoft.com/office/word/2010/wordprocessingDrawing" xmlns:wp="http://schemas.openxmlformats.org/drawingml/2006/wordprocessingDrawing" xmlns:w10="urn:schemas-microsoft-com:office:word" xmlns:w="http://schemas.openxmlformats.org/wordprocessingml/2006/main" xmlns:w14="http://schemas.microsoft.com/office/word/2010/wordml" xmlns:w15="http://schemas.microsoft.com/office/word/2012/wordml" xmlns:w16cex="http://schemas.microsoft.com/office/word/2018/wordml/cex" xmlns:w16cid="http://schemas.microsoft.com/office/word/2016/wordml/cid" xmlns:w16="http://schemas.microsoft.com/office/word/2018/wordml" xmlns:w16du="http://schemas.microsoft.com/office/word/2023/wordml/word16du" xmlns:w16sdtdh="http://schemas.microsoft.com/office/word/2020/wordml/sdtdatahash" xmlns:w16se="http://schemas.microsoft.com/office/word/2015/wordml/symex" xmlns:wpg="http://schemas.microsoft.com/office/word/2010/wordprocessingGroup" xmlns:wpi="http://schemas.microsoft.com/office/word/2010/wordprocessingInk" xmlns:wne="http://schemas.microsoft.com/office/word/2006/wordml" xmlns:wps="http://schemas.microsoft.com/office/word/2010/wordprocessingShape" mc:Ignorable="w14 w15 w16se w16cid w16 w16cex w16sdtdh w16du wp14">
   <w:p>
     <w:pPr>
       <w:pStyle w:val="Footer"/>
@@ -155,7 +850,7 @@
 </file>
 
 <file path=word/footer2.xml><?xml version="1.0" encoding="utf-8"?>
-<w:ftr xmlns:wpc="http://schemas.microsoft.com/office/word/2010/wordprocessingCanvas" xmlns:cx="http://schemas.microsoft.com/office/drawing/2014/chartex" xmlns:mc="http://schemas.openxmlformats.org/markup-compatibility/2006" xmlns:o="urn:schemas-microsoft-com:office:office" xmlns:r="http://schemas.openxmlformats.org/officeDocument/2006/relationships" xmlns:m="http://schemas.openxmlformats.org/officeDocument/2006/math" xmlns:v="urn:schemas-microsoft-com:vml" xmlns:wp14="http://schemas.microsoft.com/office/word/2010/wordprocessingDrawing" xmlns:wp="http://schemas.openxmlformats.org/drawingml/2006/wordprocessingDrawing" xmlns:w10="urn:schemas-microsoft-com:office:word" xmlns:w="http://schemas.openxmlformats.org/wordprocessingml/2006/main" xmlns:w14="http://schemas.microsoft.com/office/word/2010/wordml" xmlns:w15="http://schemas.microsoft.com/office/word/2012/wordml" xmlns:w16se="http://schemas.microsoft.com/office/word/2015/wordml/symex" xmlns:wpg="http://schemas.microsoft.com/office/word/2010/wordprocessingGroup" xmlns:wpi="http://schemas.microsoft.com/office/word/2010/wordprocessingInk" xmlns:wne="http://schemas.microsoft.com/office/word/2006/wordml" xmlns:wps="http://schemas.microsoft.com/office/word/2010/wordprocessingShape" mc:Ignorable="w14 w15 w16se wp14">
+<w:ftr xmlns:wpc="http://schemas.microsoft.com/office/word/2010/wordprocessingCanvas" xmlns:cx="http://schemas.microsoft.com/office/drawing/2014/chartex" xmlns:cx1="http://schemas.microsoft.com/office/drawing/2015/9/8/chartex" xmlns:cx2="http://schemas.microsoft.com/office/drawing/2015/10/21/chartex" xmlns:cx3="http://schemas.microsoft.com/office/drawing/2016/5/9/chartex" xmlns:cx4="http://schemas.microsoft.com/office/drawing/2016/5/10/chartex" xmlns:cx5="http://schemas.microsoft.com/office/drawing/2016/5/11/chartex" xmlns:cx6="http://schemas.microsoft.com/office/drawing/2016/5/12/chartex" xmlns:cx7="http://schemas.microsoft.com/office/drawing/2016/5/13/chartex" xmlns:cx8="http://schemas.microsoft.com/office/drawing/2016/5/14/chartex" xmlns:mc="http://schemas.openxmlformats.org/markup-compatibility/2006" xmlns:aink="http://schemas.microsoft.com/office/drawing/2016/ink" xmlns:am3d="http://schemas.microsoft.com/office/drawing/2017/model3d" xmlns:o="urn:schemas-microsoft-com:office:office" xmlns:oel="http://schemas.microsoft.com/office/2019/extlst" xmlns:r="http://schemas.openxmlformats.org/officeDocument/2006/relationships" xmlns:m="http://schemas.openxmlformats.org/officeDocument/2006/math" xmlns:v="urn:schemas-microsoft-com:vml" xmlns:wp14="http://schemas.microsoft.com/office/word/2010/wordprocessingDrawing" xmlns:wp="http://schemas.openxmlformats.org/drawingml/2006/wordprocessingDrawing" xmlns:w10="urn:schemas-microsoft-com:office:word" xmlns:w="http://schemas.openxmlformats.org/wordprocessingml/2006/main" xmlns:w14="http://schemas.microsoft.com/office/word/2010/wordml" xmlns:w15="http://schemas.microsoft.com/office/word/2012/wordml" xmlns:w16cex="http://schemas.microsoft.com/office/word/2018/wordml/cex" xmlns:w16cid="http://schemas.microsoft.com/office/word/2016/wordml/cid" xmlns:w16="http://schemas.microsoft.com/office/word/2018/wordml" xmlns:w16du="http://schemas.microsoft.com/office/word/2023/wordml/word16du" xmlns:w16sdtdh="http://schemas.microsoft.com/office/word/2020/wordml/sdtdatahash" xmlns:w16se="http://schemas.microsoft.com/office/word/2015/wordml/symex" xmlns:wpg="http://schemas.microsoft.com/office/word/2010/wordprocessingGroup" xmlns:wpi="http://schemas.microsoft.com/office/word/2010/wordprocessingInk" xmlns:wne="http://schemas.microsoft.com/office/word/2006/wordml" xmlns:wps="http://schemas.microsoft.com/office/word/2010/wordprocessingShape" mc:Ignorable="w14 w15 w16se w16cid w16 w16cex w16sdtdh w16du wp14">
   <w:p>
     <w:pPr>
       <w:pStyle w:val="Footer"/>
@@ -165,7 +860,7 @@
 </file>
 
 <file path=word/footer3.xml><?xml version="1.0" encoding="utf-8"?>
-<w:ftr xmlns:wpc="http://schemas.microsoft.com/office/word/2010/wordprocessingCanvas" xmlns:cx="http://schemas.microsoft.com/office/drawing/2014/chartex" xmlns:mc="http://schemas.openxmlformats.org/markup-compatibility/2006" xmlns:o="urn:schemas-microsoft-com:office:office" xmlns:r="http://schemas.openxmlformats.org/officeDocument/2006/relationships" xmlns:m="http://schemas.openxmlformats.org/officeDocument/2006/math" xmlns:v="urn:schemas-microsoft-com:vml" xmlns:wp14="http://schemas.microsoft.com/office/word/2010/wordprocessingDrawing" xmlns:wp="http://schemas.openxmlformats.org/drawingml/2006/wordprocessingDrawing" xmlns:w10="urn:schemas-microsoft-com:office:word" xmlns:w="http://schemas.openxmlformats.org/wordprocessingml/2006/main" xmlns:w14="http://schemas.microsoft.com/office/word/2010/wordml" xmlns:w15="http://schemas.microsoft.com/office/word/2012/wordml" xmlns:w16se="http://schemas.microsoft.com/office/word/2015/wordml/symex" xmlns:wpg="http://schemas.microsoft.com/office/word/2010/wordprocessingGroup" xmlns:wpi="http://schemas.microsoft.com/office/word/2010/wordprocessingInk" xmlns:wne="http://schemas.microsoft.com/office/word/2006/wordml" xmlns:wps="http://schemas.microsoft.com/office/word/2010/wordprocessingShape" mc:Ignorable="w14 w15 w16se wp14">
+<w:ftr xmlns:wpc="http://schemas.microsoft.com/office/word/2010/wordprocessingCanvas" xmlns:cx="http://schemas.microsoft.com/office/drawing/2014/chartex" xmlns:cx1="http://schemas.microsoft.com/office/drawing/2015/9/8/chartex" xmlns:cx2="http://schemas.microsoft.com/office/drawing/2015/10/21/chartex" xmlns:cx3="http://schemas.microsoft.com/office/drawing/2016/5/9/chartex" xmlns:cx4="http://schemas.microsoft.com/office/drawing/2016/5/10/chartex" xmlns:cx5="http://schemas.microsoft.com/office/drawing/2016/5/11/chartex" xmlns:cx6="http://schemas.microsoft.com/office/drawing/2016/5/12/chartex" xmlns:cx7="http://schemas.microsoft.com/office/drawing/2016/5/13/chartex" xmlns:cx8="http://schemas.microsoft.com/office/drawing/2016/5/14/chartex" xmlns:mc="http://schemas.openxmlformats.org/markup-compatibility/2006" xmlns:aink="http://schemas.microsoft.com/office/drawing/2016/ink" xmlns:am3d="http://schemas.microsoft.com/office/drawing/2017/model3d" xmlns:o="urn:schemas-microsoft-com:office:office" xmlns:oel="http://schemas.microsoft.com/office/2019/extlst" xmlns:r="http://schemas.openxmlformats.org/officeDocument/2006/relationships" xmlns:m="http://schemas.openxmlformats.org/officeDocument/2006/math" xmlns:v="urn:schemas-microsoft-com:vml" xmlns:wp14="http://schemas.microsoft.com/office/word/2010/wordprocessingDrawing" xmlns:wp="http://schemas.openxmlformats.org/drawingml/2006/wordprocessingDrawing" xmlns:w10="urn:schemas-microsoft-com:office:word" xmlns:w="http://schemas.openxmlformats.org/wordprocessingml/2006/main" xmlns:w14="http://schemas.microsoft.com/office/word/2010/wordml" xmlns:w15="http://schemas.microsoft.com/office/word/2012/wordml" xmlns:w16cex="http://schemas.microsoft.com/office/word/2018/wordml/cex" xmlns:w16cid="http://schemas.microsoft.com/office/word/2016/wordml/cid" xmlns:w16="http://schemas.microsoft.com/office/word/2018/wordml" xmlns:w16du="http://schemas.microsoft.com/office/word/2023/wordml/word16du" xmlns:w16sdtdh="http://schemas.microsoft.com/office/word/2020/wordml/sdtdatahash" xmlns:w16se="http://schemas.microsoft.com/office/word/2015/wordml/symex" xmlns:wpg="http://schemas.microsoft.com/office/word/2010/wordprocessingGroup" xmlns:wpi="http://schemas.microsoft.com/office/word/2010/wordprocessingInk" xmlns:wne="http://schemas.microsoft.com/office/word/2006/wordml" xmlns:wps="http://schemas.microsoft.com/office/word/2010/wordprocessingShape" mc:Ignorable="w14 w15 w16se w16cid w16 w16cex w16sdtdh w16du wp14">
   <w:p>
     <w:pPr>
       <w:pStyle w:val="Footer"/>
@@ -175,7 +870,7 @@
 </file>
 
 <file path=word/footnotes.xml><?xml version="1.0" encoding="utf-8"?>
-<w:footnotes xmlns:wpc="http://schemas.microsoft.com/office/word/2010/wordprocessingCanvas" xmlns:cx="http://schemas.microsoft.com/office/drawing/2014/chartex" xmlns:mc="http://schemas.openxmlformats.org/markup-compatibility/2006" xmlns:o="urn:schemas-microsoft-com:office:office" xmlns:r="http://schemas.openxmlformats.org/officeDocument/2006/relationships" xmlns:m="http://schemas.openxmlformats.org/officeDocument/2006/math" xmlns:v="urn:schemas-microsoft-com:vml" xmlns:wp14="http://schemas.microsoft.com/office/word/2010/wordprocessingDrawing" xmlns:wp="http://schemas.openxmlformats.org/drawingml/2006/wordprocessingDrawing" xmlns:w10="urn:schemas-microsoft-com:office:word" xmlns:w="http://schemas.openxmlformats.org/wordprocessingml/2006/main" xmlns:w14="http://schemas.microsoft.com/office/word/2010/wordml" xmlns:w15="http://schemas.microsoft.com/office/word/2012/wordml" xmlns:w16se="http://schemas.microsoft.com/office/word/2015/wordml/symex" xmlns:wpg="http://schemas.microsoft.com/office/word/2010/wordprocessingGroup" xmlns:wpi="http://schemas.microsoft.com/office/word/2010/wordprocessingInk" xmlns:wne="http://schemas.microsoft.com/office/word/2006/wordml" xmlns:wps="http://schemas.microsoft.com/office/word/2010/wordprocessingShape" mc:Ignorable="w14 w15 w16se wp14">
+<w:footnotes xmlns:wpc="http://schemas.microsoft.com/office/word/2010/wordprocessingCanvas" xmlns:cx="http://schemas.microsoft.com/office/drawing/2014/chartex" xmlns:cx1="http://schemas.microsoft.com/office/drawing/2015/9/8/chartex" xmlns:cx2="http://schemas.microsoft.com/office/drawing/2015/10/21/chartex" xmlns:cx3="http://schemas.microsoft.com/office/drawing/2016/5/9/chartex" xmlns:cx4="http://schemas.microsoft.com/office/drawing/2016/5/10/chartex" xmlns:cx5="http://schemas.microsoft.com/office/drawing/2016/5/11/chartex" xmlns:cx6="http://schemas.microsoft.com/office/drawing/2016/5/12/chartex" xmlns:cx7="http://schemas.microsoft.com/office/drawing/2016/5/13/chartex" xmlns:cx8="http://schemas.microsoft.com/office/drawing/2016/5/14/chartex" xmlns:mc="http://schemas.openxmlformats.org/markup-compatibility/2006" xmlns:aink="http://schemas.microsoft.com/office/drawing/2016/ink" xmlns:am3d="http://schemas.microsoft.com/office/drawing/2017/model3d" xmlns:o="urn:schemas-microsoft-com:office:office" xmlns:oel="http://schemas.microsoft.com/office/2019/extlst" xmlns:r="http://schemas.openxmlformats.org/officeDocument/2006/relationships" xmlns:m="http://schemas.openxmlformats.org/officeDocument/2006/math" xmlns:v="urn:schemas-microsoft-com:vml" xmlns:wp14="http://schemas.microsoft.com/office/word/2010/wordprocessingDrawing" xmlns:wp="http://schemas.openxmlformats.org/drawingml/2006/wordprocessingDrawing" xmlns:w10="urn:schemas-microsoft-com:office:word" xmlns:w="http://schemas.openxmlformats.org/wordprocessingml/2006/main" xmlns:w14="http://schemas.microsoft.com/office/word/2010/wordml" xmlns:w15="http://schemas.microsoft.com/office/word/2012/wordml" xmlns:w16cex="http://schemas.microsoft.com/office/word/2018/wordml/cex" xmlns:w16cid="http://schemas.microsoft.com/office/word/2016/wordml/cid" xmlns:w16="http://schemas.microsoft.com/office/word/2018/wordml" xmlns:w16du="http://schemas.microsoft.com/office/word/2023/wordml/word16du" xmlns:w16sdtdh="http://schemas.microsoft.com/office/word/2020/wordml/sdtdatahash" xmlns:w16se="http://schemas.microsoft.com/office/word/2015/wordml/symex" xmlns:wpg="http://schemas.microsoft.com/office/word/2010/wordprocessingGroup" xmlns:wpi="http://schemas.microsoft.com/office/word/2010/wordprocessingInk" xmlns:wne="http://schemas.microsoft.com/office/word/2006/wordml" xmlns:wps="http://schemas.microsoft.com/office/word/2010/wordprocessingShape" mc:Ignorable="w14 w15 w16se w16cid w16 w16cex w16sdtdh w16du wp14">
   <w:footnote w:type="separator" w:id="-1">
     <w:p>
       <w:pPr>
@@ -200,7 +895,7 @@
 </file>
 
 <file path=word/header1.xml><?xml version="1.0" encoding="utf-8"?>
-<w:hdr xmlns:wpc="http://schemas.microsoft.com/office/word/2010/wordprocessingCanvas" xmlns:cx="http://schemas.microsoft.com/office/drawing/2014/chartex" xmlns:mc="http://schemas.openxmlformats.org/markup-compatibility/2006" xmlns:o="urn:schemas-microsoft-com:office:office" xmlns:r="http://schemas.openxmlformats.org/officeDocument/2006/relationships" xmlns:m="http://schemas.openxmlformats.org/officeDocument/2006/math" xmlns:v="urn:schemas-microsoft-com:vml" xmlns:wp14="http://schemas.microsoft.com/office/word/2010/wordprocessingDrawing" xmlns:wp="http://schemas.openxmlformats.org/drawingml/2006/wordprocessingDrawing" xmlns:w10="urn:schemas-microsoft-com:office:word" xmlns:w="http://schemas.openxmlformats.org/wordprocessingml/2006/main" xmlns:w14="http://schemas.microsoft.com/office/word/2010/wordml" xmlns:w15="http://schemas.microsoft.com/office/word/2012/wordml" xmlns:w16se="http://schemas.microsoft.com/office/word/2015/wordml/symex" xmlns:wpg="http://schemas.microsoft.com/office/word/2010/wordprocessingGroup" xmlns:wpi="http://schemas.microsoft.com/office/word/2010/wordprocessingInk" xmlns:wne="http://schemas.microsoft.com/office/word/2006/wordml" xmlns:wps="http://schemas.microsoft.com/office/word/2010/wordprocessingShape" mc:Ignorable="w14 w15 w16se wp14">
+<w:hdr xmlns:wpc="http://schemas.microsoft.com/office/word/2010/wordprocessingCanvas" xmlns:cx="http://schemas.microsoft.com/office/drawing/2014/chartex" xmlns:cx1="http://schemas.microsoft.com/office/drawing/2015/9/8/chartex" xmlns:cx2="http://schemas.microsoft.com/office/drawing/2015/10/21/chartex" xmlns:cx3="http://schemas.microsoft.com/office/drawing/2016/5/9/chartex" xmlns:cx4="http://schemas.microsoft.com/office/drawing/2016/5/10/chartex" xmlns:cx5="http://schemas.microsoft.com/office/drawing/2016/5/11/chartex" xmlns:cx6="http://schemas.microsoft.com/office/drawing/2016/5/12/chartex" xmlns:cx7="http://schemas.microsoft.com/office/drawing/2016/5/13/chartex" xmlns:cx8="http://schemas.microsoft.com/office/drawing/2016/5/14/chartex" xmlns:mc="http://schemas.openxmlformats.org/markup-compatibility/2006" xmlns:aink="http://schemas.microsoft.com/office/drawing/2016/ink" xmlns:am3d="http://schemas.microsoft.com/office/drawing/2017/model3d" xmlns:o="urn:schemas-microsoft-com:office:office" xmlns:oel="http://schemas.microsoft.com/office/2019/extlst" xmlns:r="http://schemas.openxmlformats.org/officeDocument/2006/relationships" xmlns:m="http://schemas.openxmlformats.org/officeDocument/2006/math" xmlns:v="urn:schemas-microsoft-com:vml" xmlns:wp14="http://schemas.microsoft.com/office/word/2010/wordprocessingDrawing" xmlns:wp="http://schemas.openxmlformats.org/drawingml/2006/wordprocessingDrawing" xmlns:w10="urn:schemas-microsoft-com:office:word" xmlns:w="http://schemas.openxmlformats.org/wordprocessingml/2006/main" xmlns:w14="http://schemas.microsoft.com/office/word/2010/wordml" xmlns:w15="http://schemas.microsoft.com/office/word/2012/wordml" xmlns:w16cex="http://schemas.microsoft.com/office/word/2018/wordml/cex" xmlns:w16cid="http://schemas.microsoft.com/office/word/2016/wordml/cid" xmlns:w16="http://schemas.microsoft.com/office/word/2018/wordml" xmlns:w16du="http://schemas.microsoft.com/office/word/2023/wordml/word16du" xmlns:w16sdtdh="http://schemas.microsoft.com/office/word/2020/wordml/sdtdatahash" xmlns:w16se="http://schemas.microsoft.com/office/word/2015/wordml/symex" xmlns:wpg="http://schemas.microsoft.com/office/word/2010/wordprocessingGroup" xmlns:wpi="http://schemas.microsoft.com/office/word/2010/wordprocessingInk" xmlns:wne="http://schemas.microsoft.com/office/word/2006/wordml" xmlns:wps="http://schemas.microsoft.com/office/word/2010/wordprocessingShape" mc:Ignorable="w14 w15 w16se w16cid w16 w16cex w16sdtdh w16du wp14">
   <w:p>
     <w:pPr>
       <w:pStyle w:val="Header"/>
@@ -210,7 +905,7 @@
 </file>
 
 <file path=word/header2.xml><?xml version="1.0" encoding="utf-8"?>
-<w:hdr xmlns:wpc="http://schemas.microsoft.com/office/word/2010/wordprocessingCanvas" xmlns:cx="http://schemas.microsoft.com/office/drawing/2014/chartex" xmlns:mc="http://schemas.openxmlformats.org/markup-compatibility/2006" xmlns:o="urn:schemas-microsoft-com:office:office" xmlns:r="http://schemas.openxmlformats.org/officeDocument/2006/relationships" xmlns:m="http://schemas.openxmlformats.org/officeDocument/2006/math" xmlns:v="urn:schemas-microsoft-com:vml" xmlns:wp14="http://schemas.microsoft.com/office/word/2010/wordprocessingDrawing" xmlns:wp="http://schemas.openxmlformats.org/drawingml/2006/wordprocessingDrawing" xmlns:w10="urn:schemas-microsoft-com:office:word" xmlns:w="http://schemas.openxmlformats.org/wordprocessingml/2006/main" xmlns:w14="http://schemas.microsoft.com/office/word/2010/wordml" xmlns:w15="http://schemas.microsoft.com/office/word/2012/wordml" xmlns:w16se="http://schemas.microsoft.com/office/word/2015/wordml/symex" xmlns:wpg="http://schemas.microsoft.com/office/word/2010/wordprocessingGroup" xmlns:wpi="http://schemas.microsoft.com/office/word/2010/wordprocessingInk" xmlns:wne="http://schemas.microsoft.com/office/word/2006/wordml" xmlns:wps="http://schemas.microsoft.com/office/word/2010/wordprocessingShape" mc:Ignorable="w14 w15 w16se wp14">
+<w:hdr xmlns:wpc="http://schemas.microsoft.com/office/word/2010/wordprocessingCanvas" xmlns:cx="http://schemas.microsoft.com/office/drawing/2014/chartex" xmlns:cx1="http://schemas.microsoft.com/office/drawing/2015/9/8/chartex" xmlns:cx2="http://schemas.microsoft.com/office/drawing/2015/10/21/chartex" xmlns:cx3="http://schemas.microsoft.com/office/drawing/2016/5/9/chartex" xmlns:cx4="http://schemas.microsoft.com/office/drawing/2016/5/10/chartex" xmlns:cx5="http://schemas.microsoft.com/office/drawing/2016/5/11/chartex" xmlns:cx6="http://schemas.microsoft.com/office/drawing/2016/5/12/chartex" xmlns:cx7="http://schemas.microsoft.com/office/drawing/2016/5/13/chartex" xmlns:cx8="http://schemas.microsoft.com/office/drawing/2016/5/14/chartex" xmlns:mc="http://schemas.openxmlformats.org/markup-compatibility/2006" xmlns:aink="http://schemas.microsoft.com/office/drawing/2016/ink" xmlns:am3d="http://schemas.microsoft.com/office/drawing/2017/model3d" xmlns:o="urn:schemas-microsoft-com:office:office" xmlns:oel="http://schemas.microsoft.com/office/2019/extlst" xmlns:r="http://schemas.openxmlformats.org/officeDocument/2006/relationships" xmlns:m="http://schemas.openxmlformats.org/officeDocument/2006/math" xmlns:v="urn:schemas-microsoft-com:vml" xmlns:wp14="http://schemas.microsoft.com/office/word/2010/wordprocessingDrawing" xmlns:wp="http://schemas.openxmlformats.org/drawingml/2006/wordprocessingDrawing" xmlns:w10="urn:schemas-microsoft-com:office:word" xmlns:w="http://schemas.openxmlformats.org/wordprocessingml/2006/main" xmlns:w14="http://schemas.microsoft.com/office/word/2010/wordml" xmlns:w15="http://schemas.microsoft.com/office/word/2012/wordml" xmlns:w16cex="http://schemas.microsoft.com/office/word/2018/wordml/cex" xmlns:w16cid="http://schemas.microsoft.com/office/word/2016/wordml/cid" xmlns:w16="http://schemas.microsoft.com/office/word/2018/wordml" xmlns:w16du="http://schemas.microsoft.com/office/word/2023/wordml/word16du" xmlns:w16sdtdh="http://schemas.microsoft.com/office/word/2020/wordml/sdtdatahash" xmlns:w16se="http://schemas.microsoft.com/office/word/2015/wordml/symex" xmlns:wpg="http://schemas.microsoft.com/office/word/2010/wordprocessingGroup" xmlns:wpi="http://schemas.microsoft.com/office/word/2010/wordprocessingInk" xmlns:wne="http://schemas.microsoft.com/office/word/2006/wordml" xmlns:wps="http://schemas.microsoft.com/office/word/2010/wordprocessingShape" mc:Ignorable="w14 w15 w16se w16cid w16 w16cex w16sdtdh w16du wp14">
   <w:p>
     <w:pPr>
       <w:pStyle w:val="Header"/>
@@ -230,7 +925,7 @@
 </file>
 
 <file path=word/header3.xml><?xml version="1.0" encoding="utf-8"?>
-<w:hdr xmlns:wpc="http://schemas.microsoft.com/office/word/2010/wordprocessingCanvas" xmlns:cx="http://schemas.microsoft.com/office/drawing/2014/chartex" xmlns:mc="http://schemas.openxmlformats.org/markup-compatibility/2006" xmlns:o="urn:schemas-microsoft-com:office:office" xmlns:r="http://schemas.openxmlformats.org/officeDocument/2006/relationships" xmlns:m="http://schemas.openxmlformats.org/officeDocument/2006/math" xmlns:v="urn:schemas-microsoft-com:vml" xmlns:wp14="http://schemas.microsoft.com/office/word/2010/wordprocessingDrawing" xmlns:wp="http://schemas.openxmlformats.org/drawingml/2006/wordprocessingDrawing" xmlns:w10="urn:schemas-microsoft-com:office:word" xmlns:w="http://schemas.openxmlformats.org/wordprocessingml/2006/main" xmlns:w14="http://schemas.microsoft.com/office/word/2010/wordml" xmlns:w15="http://schemas.microsoft.com/office/word/2012/wordml" xmlns:w16se="http://schemas.microsoft.com/office/word/2015/wordml/symex" xmlns:wpg="http://schemas.microsoft.com/office/word/2010/wordprocessingGroup" xmlns:wpi="http://schemas.microsoft.com/office/word/2010/wordprocessingInk" xmlns:wne="http://schemas.microsoft.com/office/word/2006/wordml" xmlns:wps="http://schemas.microsoft.com/office/word/2010/wordprocessingShape" mc:Ignorable="w14 w15 w16se wp14">
+<w:hdr xmlns:wpc="http://schemas.microsoft.com/office/word/2010/wordprocessingCanvas" xmlns:cx="http://schemas.microsoft.com/office/drawing/2014/chartex" xmlns:cx1="http://schemas.microsoft.com/office/drawing/2015/9/8/chartex" xmlns:cx2="http://schemas.microsoft.com/office/drawing/2015/10/21/chartex" xmlns:cx3="http://schemas.microsoft.com/office/drawing/2016/5/9/chartex" xmlns:cx4="http://schemas.microsoft.com/office/drawing/2016/5/10/chartex" xmlns:cx5="http://schemas.microsoft.com/office/drawing/2016/5/11/chartex" xmlns:cx6="http://schemas.microsoft.com/office/drawing/2016/5/12/chartex" xmlns:cx7="http://schemas.microsoft.com/office/drawing/2016/5/13/chartex" xmlns:cx8="http://schemas.microsoft.com/office/drawing/2016/5/14/chartex" xmlns:mc="http://schemas.openxmlformats.org/markup-compatibility/2006" xmlns:aink="http://schemas.microsoft.com/office/drawing/2016/ink" xmlns:am3d="http://schemas.microsoft.com/office/drawing/2017/model3d" xmlns:o="urn:schemas-microsoft-com:office:office" xmlns:oel="http://schemas.microsoft.com/office/2019/extlst" xmlns:r="http://schemas.openxmlformats.org/officeDocument/2006/relationships" xmlns:m="http://schemas.openxmlformats.org/officeDocument/2006/math" xmlns:v="urn:schemas-microsoft-com:vml" xmlns:wp14="http://schemas.microsoft.com/office/word/2010/wordprocessingDrawing" xmlns:wp="http://schemas.openxmlformats.org/drawingml/2006/wordprocessingDrawing" xmlns:w10="urn:schemas-microsoft-com:office:word" xmlns:w="http://schemas.openxmlformats.org/wordprocessingml/2006/main" xmlns:w14="http://schemas.microsoft.com/office/word/2010/wordml" xmlns:w15="http://schemas.microsoft.com/office/word/2012/wordml" xmlns:w16cex="http://schemas.microsoft.com/office/word/2018/wordml/cex" xmlns:w16cid="http://schemas.microsoft.com/office/word/2016/wordml/cid" xmlns:w16="http://schemas.microsoft.com/office/word/2018/wordml" xmlns:w16du="http://schemas.microsoft.com/office/word/2023/wordml/word16du" xmlns:w16sdtdh="http://schemas.microsoft.com/office/word/2020/wordml/sdtdatahash" xmlns:w16se="http://schemas.microsoft.com/office/word/2015/wordml/symex" xmlns:wpg="http://schemas.microsoft.com/office/word/2010/wordprocessingGroup" xmlns:wpi="http://schemas.microsoft.com/office/word/2010/wordprocessingInk" xmlns:wne="http://schemas.microsoft.com/office/word/2006/wordml" xmlns:wps="http://schemas.microsoft.com/office/word/2010/wordprocessingShape" mc:Ignorable="w14 w15 w16se w16cid w16 w16cex w16sdtdh w16du wp14">
   <w:p>
     <w:pPr>
       <w:pStyle w:val="Header"/>
@@ -240,8 +935,121 @@
 </file>
 
 <file path=word/numbering.xml><?xml version="1.0" encoding="utf-8"?>
-<w:numbering xmlns:wpc="http://schemas.microsoft.com/office/word/2010/wordprocessingCanvas" xmlns:cx="http://schemas.microsoft.com/office/drawing/2014/chartex" xmlns:mc="http://schemas.openxmlformats.org/markup-compatibility/2006" xmlns:o="urn:schemas-microsoft-com:office:office" xmlns:r="http://schemas.openxmlformats.org/officeDocument/2006/relationships" xmlns:m="http://schemas.openxmlformats.org/officeDocument/2006/math" xmlns:v="urn:schemas-microsoft-com:vml" xmlns:wp14="http://schemas.microsoft.com/office/word/2010/wordprocessingDrawing" xmlns:wp="http://schemas.openxmlformats.org/drawingml/2006/wordprocessingDrawing" xmlns:w10="urn:schemas-microsoft-com:office:word" xmlns:w="http://schemas.openxmlformats.org/wordprocessingml/2006/main" xmlns:w14="http://schemas.microsoft.com/office/word/2010/wordml" xmlns:w15="http://schemas.microsoft.com/office/word/2012/wordml" xmlns:w16se="http://schemas.microsoft.com/office/word/2015/wordml/symex" xmlns:wpg="http://schemas.microsoft.com/office/word/2010/wordprocessingGroup" xmlns:wpi="http://schemas.microsoft.com/office/word/2010/wordprocessingInk" xmlns:wne="http://schemas.microsoft.com/office/word/2006/wordml" xmlns:wps="http://schemas.microsoft.com/office/word/2010/wordprocessingShape" mc:Ignorable="w14 w15 w16se wp14">
+<w:numbering xmlns:wpc="http://schemas.microsoft.com/office/word/2010/wordprocessingCanvas" xmlns:cx="http://schemas.microsoft.com/office/drawing/2014/chartex" xmlns:cx1="http://schemas.microsoft.com/office/drawing/2015/9/8/chartex" xmlns:cx2="http://schemas.microsoft.com/office/drawing/2015/10/21/chartex" xmlns:cx3="http://schemas.microsoft.com/office/drawing/2016/5/9/chartex" xmlns:cx4="http://schemas.microsoft.com/office/drawing/2016/5/10/chartex" xmlns:cx5="http://schemas.microsoft.com/office/drawing/2016/5/11/chartex" xmlns:cx6="http://schemas.microsoft.com/office/drawing/2016/5/12/chartex" xmlns:cx7="http://schemas.microsoft.com/office/drawing/2016/5/13/chartex" xmlns:cx8="http://schemas.microsoft.com/office/drawing/2016/5/14/chartex" xmlns:mc="http://schemas.openxmlformats.org/markup-compatibility/2006" xmlns:aink="http://schemas.microsoft.com/office/drawing/2016/ink" xmlns:am3d="http://schemas.microsoft.com/office/drawing/2017/model3d" xmlns:o="urn:schemas-microsoft-com:office:office" xmlns:oel="http://schemas.microsoft.com/office/2019/extlst" xmlns:r="http://schemas.openxmlformats.org/officeDocument/2006/relationships" xmlns:m="http://schemas.openxmlformats.org/officeDocument/2006/math" xmlns:v="urn:schemas-microsoft-com:vml" xmlns:wp14="http://schemas.microsoft.com/office/word/2010/wordprocessingDrawing" xmlns:wp="http://schemas.openxmlformats.org/drawingml/2006/wordprocessingDrawing" xmlns:w10="urn:schemas-microsoft-com:office:word" xmlns:w="http://schemas.openxmlformats.org/wordprocessingml/2006/main" xmlns:w14="http://schemas.microsoft.com/office/word/2010/wordml" xmlns:w15="http://schemas.microsoft.com/office/word/2012/wordml" xmlns:w16cex="http://schemas.microsoft.com/office/word/2018/wordml/cex" xmlns:w16cid="http://schemas.microsoft.com/office/word/2016/wordml/cid" xmlns:w16="http://schemas.microsoft.com/office/word/2018/wordml" xmlns:w16du="http://schemas.microsoft.com/office/word/2023/wordml/word16du" xmlns:w16sdtdh="http://schemas.microsoft.com/office/word/2020/wordml/sdtdatahash" xmlns:w16se="http://schemas.microsoft.com/office/word/2015/wordml/symex" xmlns:wpg="http://schemas.microsoft.com/office/word/2010/wordprocessingGroup" xmlns:wpi="http://schemas.microsoft.com/office/word/2010/wordprocessingInk" xmlns:wne="http://schemas.microsoft.com/office/word/2006/wordml" xmlns:wps="http://schemas.microsoft.com/office/word/2010/wordprocessingShape" mc:Ignorable="w14 w15 w16se w16cid w16 w16cex w16sdtdh w16du wp14">
   <w:abstractNum w:abstractNumId="0" w15:restartNumberingAfterBreak="0">
+    <w:nsid w:val="0E17334E"/>
+    <w:multiLevelType w:val="hybridMultilevel"/>
+    <w:tmpl w:val="441C31DC"/>
+    <w:lvl w:ilvl="0" w:tplc="406268FE">
+      <w:start w:val="1"/>
+      <w:numFmt w:val="bullet"/>
+      <w:lvlText w:val=""/>
+      <w:lvlJc w:val="left"/>
+      <w:pPr>
+        <w:ind w:left="1080" w:hanging="360"/>
+      </w:pPr>
+      <w:rPr>
+        <w:rFonts w:ascii="Wingdings" w:eastAsiaTheme="minorHAnsi" w:hAnsi="Wingdings" w:cstheme="minorBidi" w:hint="default"/>
+      </w:rPr>
+    </w:lvl>
+    <w:lvl w:ilvl="1" w:tplc="04090003" w:tentative="1">
+      <w:start w:val="1"/>
+      <w:numFmt w:val="bullet"/>
+      <w:lvlText w:val="o"/>
+      <w:lvlJc w:val="left"/>
+      <w:pPr>
+        <w:ind w:left="1800" w:hanging="360"/>
+      </w:pPr>
+      <w:rPr>
+        <w:rFonts w:ascii="Courier New" w:hAnsi="Courier New" w:cs="Courier New" w:hint="default"/>
+      </w:rPr>
+    </w:lvl>
+    <w:lvl w:ilvl="2" w:tplc="04090005" w:tentative="1">
+      <w:start w:val="1"/>
+      <w:numFmt w:val="bullet"/>
+      <w:lvlText w:val=""/>
+      <w:lvlJc w:val="left"/>
+      <w:pPr>
+        <w:ind w:left="2520" w:hanging="360"/>
+      </w:pPr>
+      <w:rPr>
+        <w:rFonts w:ascii="Wingdings" w:hAnsi="Wingdings" w:hint="default"/>
+      </w:rPr>
+    </w:lvl>
+    <w:lvl w:ilvl="3" w:tplc="04090001" w:tentative="1">
+      <w:start w:val="1"/>
+      <w:numFmt w:val="bullet"/>
+      <w:lvlText w:val=""/>
+      <w:lvlJc w:val="left"/>
+      <w:pPr>
+        <w:ind w:left="3240" w:hanging="360"/>
+      </w:pPr>
+      <w:rPr>
+        <w:rFonts w:ascii="Symbol" w:hAnsi="Symbol" w:hint="default"/>
+      </w:rPr>
+    </w:lvl>
+    <w:lvl w:ilvl="4" w:tplc="04090003" w:tentative="1">
+      <w:start w:val="1"/>
+      <w:numFmt w:val="bullet"/>
+      <w:lvlText w:val="o"/>
+      <w:lvlJc w:val="left"/>
+      <w:pPr>
+        <w:ind w:left="3960" w:hanging="360"/>
+      </w:pPr>
+      <w:rPr>
+        <w:rFonts w:ascii="Courier New" w:hAnsi="Courier New" w:cs="Courier New" w:hint="default"/>
+      </w:rPr>
+    </w:lvl>
+    <w:lvl w:ilvl="5" w:tplc="04090005" w:tentative="1">
+      <w:start w:val="1"/>
+      <w:numFmt w:val="bullet"/>
+      <w:lvlText w:val=""/>
+      <w:lvlJc w:val="left"/>
+      <w:pPr>
+        <w:ind w:left="4680" w:hanging="360"/>
+      </w:pPr>
+      <w:rPr>
+        <w:rFonts w:ascii="Wingdings" w:hAnsi="Wingdings" w:hint="default"/>
+      </w:rPr>
+    </w:lvl>
+    <w:lvl w:ilvl="6" w:tplc="04090001" w:tentative="1">
+      <w:start w:val="1"/>
+      <w:numFmt w:val="bullet"/>
+      <w:lvlText w:val=""/>
+      <w:lvlJc w:val="left"/>
+      <w:pPr>
+        <w:ind w:left="5400" w:hanging="360"/>
+      </w:pPr>
+      <w:rPr>
+        <w:rFonts w:ascii="Symbol" w:hAnsi="Symbol" w:hint="default"/>
+      </w:rPr>
+    </w:lvl>
+    <w:lvl w:ilvl="7" w:tplc="04090003" w:tentative="1">
+      <w:start w:val="1"/>
+      <w:numFmt w:val="bullet"/>
+      <w:lvlText w:val="o"/>
+      <w:lvlJc w:val="left"/>
+      <w:pPr>
+        <w:ind w:left="6120" w:hanging="360"/>
+      </w:pPr>
+      <w:rPr>
+        <w:rFonts w:ascii="Courier New" w:hAnsi="Courier New" w:cs="Courier New" w:hint="default"/>
+      </w:rPr>
+    </w:lvl>
+    <w:lvl w:ilvl="8" w:tplc="04090005" w:tentative="1">
+      <w:start w:val="1"/>
+      <w:numFmt w:val="bullet"/>
+      <w:lvlText w:val=""/>
+      <w:lvlJc w:val="left"/>
+      <w:pPr>
+        <w:ind w:left="6840" w:hanging="360"/>
+      </w:pPr>
+      <w:rPr>
+        <w:rFonts w:ascii="Wingdings" w:hAnsi="Wingdings" w:hint="default"/>
+      </w:rPr>
+    </w:lvl>
+  </w:abstractNum>
+  <w:abstractNum w:abstractNumId="1" w15:restartNumberingAfterBreak="0">
     <w:nsid w:val="24725365"/>
     <w:multiLevelType w:val="hybridMultilevel"/>
     <w:tmpl w:val="F432B490"/>
@@ -330,7 +1138,7 @@
       </w:pPr>
     </w:lvl>
   </w:abstractNum>
-  <w:abstractNum w:abstractNumId="1" w15:restartNumberingAfterBreak="0">
+  <w:abstractNum w:abstractNumId="2" w15:restartNumberingAfterBreak="0">
     <w:nsid w:val="2C614D87"/>
     <w:multiLevelType w:val="hybridMultilevel"/>
     <w:tmpl w:val="E3A01B72"/>
@@ -420,7 +1228,96 @@
       </w:pPr>
     </w:lvl>
   </w:abstractNum>
-  <w:abstractNum w:abstractNumId="2" w15:restartNumberingAfterBreak="0">
+  <w:abstractNum w:abstractNumId="3" w15:restartNumberingAfterBreak="0">
+    <w:nsid w:val="4BB6413F"/>
+    <w:multiLevelType w:val="hybridMultilevel"/>
+    <w:tmpl w:val="1DE8BE0E"/>
+    <w:lvl w:ilvl="0" w:tplc="E4647EAC">
+      <w:start w:val="1"/>
+      <w:numFmt w:val="decimal"/>
+      <w:lvlText w:val="%1."/>
+      <w:lvlJc w:val="left"/>
+      <w:pPr>
+        <w:ind w:left="1080" w:hanging="360"/>
+      </w:pPr>
+      <w:rPr>
+        <w:rFonts w:hint="default"/>
+      </w:rPr>
+    </w:lvl>
+    <w:lvl w:ilvl="1" w:tplc="04090019" w:tentative="1">
+      <w:start w:val="1"/>
+      <w:numFmt w:val="lowerLetter"/>
+      <w:lvlText w:val="%2."/>
+      <w:lvlJc w:val="left"/>
+      <w:pPr>
+        <w:ind w:left="1800" w:hanging="360"/>
+      </w:pPr>
+    </w:lvl>
+    <w:lvl w:ilvl="2" w:tplc="0409001B" w:tentative="1">
+      <w:start w:val="1"/>
+      <w:numFmt w:val="lowerRoman"/>
+      <w:lvlText w:val="%3."/>
+      <w:lvlJc w:val="right"/>
+      <w:pPr>
+        <w:ind w:left="2520" w:hanging="180"/>
+      </w:pPr>
+    </w:lvl>
+    <w:lvl w:ilvl="3" w:tplc="0409000F" w:tentative="1">
+      <w:start w:val="1"/>
+      <w:numFmt w:val="decimal"/>
+      <w:lvlText w:val="%4."/>
+      <w:lvlJc w:val="left"/>
+      <w:pPr>
+        <w:ind w:left="3240" w:hanging="360"/>
+      </w:pPr>
+    </w:lvl>
+    <w:lvl w:ilvl="4" w:tplc="04090019" w:tentative="1">
+      <w:start w:val="1"/>
+      <w:numFmt w:val="lowerLetter"/>
+      <w:lvlText w:val="%5."/>
+      <w:lvlJc w:val="left"/>
+      <w:pPr>
+        <w:ind w:left="3960" w:hanging="360"/>
+      </w:pPr>
+    </w:lvl>
+    <w:lvl w:ilvl="5" w:tplc="0409001B" w:tentative="1">
+      <w:start w:val="1"/>
+      <w:numFmt w:val="lowerRoman"/>
+      <w:lvlText w:val="%6."/>
+      <w:lvlJc w:val="right"/>
+      <w:pPr>
+        <w:ind w:left="4680" w:hanging="180"/>
+      </w:pPr>
+    </w:lvl>
+    <w:lvl w:ilvl="6" w:tplc="0409000F" w:tentative="1">
+      <w:start w:val="1"/>
+      <w:numFmt w:val="decimal"/>
+      <w:lvlText w:val="%7."/>
+      <w:lvlJc w:val="left"/>
+      <w:pPr>
+        <w:ind w:left="5400" w:hanging="360"/>
+      </w:pPr>
+    </w:lvl>
+    <w:lvl w:ilvl="7" w:tplc="04090019" w:tentative="1">
+      <w:start w:val="1"/>
+      <w:numFmt w:val="lowerLetter"/>
+      <w:lvlText w:val="%8."/>
+      <w:lvlJc w:val="left"/>
+      <w:pPr>
+        <w:ind w:left="6120" w:hanging="360"/>
+      </w:pPr>
+    </w:lvl>
+    <w:lvl w:ilvl="8" w:tplc="0409001B" w:tentative="1">
+      <w:start w:val="1"/>
+      <w:numFmt w:val="lowerRoman"/>
+      <w:lvlText w:val="%9."/>
+      <w:lvlJc w:val="right"/>
+      <w:pPr>
+        <w:ind w:left="6840" w:hanging="180"/>
+      </w:pPr>
+    </w:lvl>
+  </w:abstractNum>
+  <w:abstractNum w:abstractNumId="4" w15:restartNumberingAfterBreak="0">
     <w:nsid w:val="758B3238"/>
     <w:multiLevelType w:val="hybridMultilevel"/>
     <w:tmpl w:val="A5CAAC0A"/>
@@ -509,20 +1406,26 @@
       </w:pPr>
     </w:lvl>
   </w:abstractNum>
-  <w:num w:numId="1">
+  <w:num w:numId="1" w16cid:durableId="1805154004">
+    <w:abstractNumId w:val="4"/>
+  </w:num>
+  <w:num w:numId="2" w16cid:durableId="244189301">
     <w:abstractNumId w:val="2"/>
   </w:num>
-  <w:num w:numId="2">
+  <w:num w:numId="3" w16cid:durableId="161548881">
     <w:abstractNumId w:val="1"/>
   </w:num>
-  <w:num w:numId="3">
+  <w:num w:numId="4" w16cid:durableId="117531777">
+    <w:abstractNumId w:val="3"/>
+  </w:num>
+  <w:num w:numId="5" w16cid:durableId="526792761">
     <w:abstractNumId w:val="0"/>
   </w:num>
 </w:numbering>
 </file>
 
 <file path=word/styles.xml><?xml version="1.0" encoding="utf-8"?>
-<w:styles xmlns:mc="http://schemas.openxmlformats.org/markup-compatibility/2006" xmlns:r="http://schemas.openxmlformats.org/officeDocument/2006/relationships" xmlns:w="http://schemas.openxmlformats.org/wordprocessingml/2006/main" xmlns:w14="http://schemas.microsoft.com/office/word/2010/wordml" xmlns:w15="http://schemas.microsoft.com/office/word/2012/wordml" xmlns:w16se="http://schemas.microsoft.com/office/word/2015/wordml/symex" mc:Ignorable="w14 w15 w16se">
+<w:styles xmlns:mc="http://schemas.openxmlformats.org/markup-compatibility/2006" xmlns:r="http://schemas.openxmlformats.org/officeDocument/2006/relationships" xmlns:w="http://schemas.openxmlformats.org/wordprocessingml/2006/main" xmlns:w14="http://schemas.microsoft.com/office/word/2010/wordml" xmlns:w15="http://schemas.microsoft.com/office/word/2012/wordml" xmlns:w16cex="http://schemas.microsoft.com/office/word/2018/wordml/cex" xmlns:w16cid="http://schemas.microsoft.com/office/word/2016/wordml/cid" xmlns:w16="http://schemas.microsoft.com/office/word/2018/wordml" xmlns:w16du="http://schemas.microsoft.com/office/word/2023/wordml/word16du" xmlns:w16sdtdh="http://schemas.microsoft.com/office/word/2020/wordml/sdtdatahash" xmlns:w16se="http://schemas.microsoft.com/office/word/2015/wordml/symex" mc:Ignorable="w14 w15 w16se w16cid w16 w16cex w16sdtdh w16du">
   <w:docDefaults>
     <w:rPrDefault>
       <w:rPr>
@@ -538,7 +1441,7 @@
       </w:pPr>
     </w:pPrDefault>
   </w:docDefaults>
-  <w:latentStyles w:defLockedState="0" w:defUIPriority="99" w:defSemiHidden="0" w:defUnhideWhenUsed="0" w:defQFormat="0" w:count="371">
+  <w:latentStyles w:defLockedState="0" w:defUIPriority="99" w:defSemiHidden="0" w:defUnhideWhenUsed="0" w:defQFormat="0" w:count="376">
     <w:lsdException w:name="Normal" w:uiPriority="0" w:qFormat="1"/>
     <w:lsdException w:name="heading 1" w:uiPriority="9" w:qFormat="1"/>
     <w:lsdException w:name="heading 2" w:semiHidden="1" w:uiPriority="9" w:unhideWhenUsed="1" w:qFormat="1"/>
@@ -910,6 +1813,11 @@
     <w:lsdException w:name="List Table 5 Dark Accent 6" w:uiPriority="50"/>
     <w:lsdException w:name="List Table 6 Colorful Accent 6" w:uiPriority="51"/>
     <w:lsdException w:name="List Table 7 Colorful Accent 6" w:uiPriority="52"/>
+    <w:lsdException w:name="Mention" w:semiHidden="1" w:unhideWhenUsed="1"/>
+    <w:lsdException w:name="Smart Hyperlink" w:semiHidden="1" w:unhideWhenUsed="1"/>
+    <w:lsdException w:name="Hashtag" w:semiHidden="1" w:unhideWhenUsed="1"/>
+    <w:lsdException w:name="Unresolved Mention" w:semiHidden="1" w:unhideWhenUsed="1"/>
+    <w:lsdException w:name="Smart Link" w:semiHidden="1" w:unhideWhenUsed="1"/>
   </w:latentStyles>
   <w:style w:type="paragraph" w:default="1" w:styleId="Normal">
     <w:name w:val="Normal"/>
@@ -1342,7 +2250,12 @@
 </file>
 
 <file path=customXml/item1.xml><?xml version="1.0" encoding="utf-8"?>
-<b:Sources xmlns:b="http://schemas.openxmlformats.org/officeDocument/2006/bibliography" xmlns="http://schemas.openxmlformats.org/officeDocument/2006/bibliography" SelectedStyle="\APASixthEditionOfficeOnline.xsl" StyleName="APA" Version="6"/>
+<?mso-contentType ?>
+<FormTemplates xmlns="http://schemas.microsoft.com/sharepoint/v3/contenttype/forms">
+  <Display>DocumentLibraryForm</Display>
+  <Edit>DocumentLibraryForm</Edit>
+  <New>DocumentLibraryForm</New>
+</FormTemplates>
 </file>
 
 <file path=customXml/item2.xml><?xml version="1.0" encoding="utf-8"?>
@@ -1496,26 +2409,39 @@
 </file>
 
 <file path=customXml/item3.xml><?xml version="1.0" encoding="utf-8"?>
-<?mso-contentType ?>
-<FormTemplates xmlns="http://schemas.microsoft.com/sharepoint/v3/contenttype/forms">
-  <Display>DocumentLibraryForm</Display>
-  <Edit>DocumentLibraryForm</Edit>
-  <New>DocumentLibraryForm</New>
-</FormTemplates>
+<b:Sources xmlns:b="http://schemas.openxmlformats.org/officeDocument/2006/bibliography" xmlns="http://schemas.openxmlformats.org/officeDocument/2006/bibliography" SelectedStyle="\APASixthEditionOfficeOnline.xsl" StyleName="APA" Version="6"/>
 </file>
 
 <file path=customXml/itemProps1.xml><?xml version="1.0" encoding="utf-8"?>
+<ds:datastoreItem xmlns:ds="http://schemas.openxmlformats.org/officeDocument/2006/customXml" ds:itemID="{AFC3B6B9-C6C7-48F4-9A8E-18C7AC042693}">
+  <ds:schemaRefs>
+    <ds:schemaRef ds:uri="http://schemas.microsoft.com/sharepoint/v3/contenttype/forms"/>
+  </ds:schemaRefs>
+</ds:datastoreItem>
+</file>
+
+<file path=customXml/itemProps2.xml><?xml version="1.0" encoding="utf-8"?>
+<ds:datastoreItem xmlns:ds="http://schemas.openxmlformats.org/officeDocument/2006/customXml" ds:itemID="{6A8E8E05-9CDC-4199-B647-4152A3789FCF}">
+  <ds:schemaRefs>
+    <ds:schemaRef ds:uri="http://schemas.microsoft.com/office/2006/metadata/contentType"/>
+    <ds:schemaRef ds:uri="http://schemas.microsoft.com/office/2006/metadata/properties/metaAttributes"/>
+    <ds:schemaRef ds:uri="http://www.w3.org/2001/XMLSchema"/>
+    <ds:schemaRef ds:uri="http://schemas.microsoft.com/office/2006/metadata/properties"/>
+    <ds:schemaRef ds:uri="91fe3a77-af84-4d19-b212-75ea9949c94f"/>
+    <ds:schemaRef ds:uri="http://schemas.microsoft.com/office/2006/documentManagement/types"/>
+    <ds:schemaRef ds:uri="http://schemas.microsoft.com/office/infopath/2007/PartnerControls"/>
+    <ds:schemaRef ds:uri="http://schemas.openxmlformats.org/package/2006/metadata/core-properties"/>
+    <ds:schemaRef ds:uri="http://purl.org/dc/elements/1.1/"/>
+    <ds:schemaRef ds:uri="http://purl.org/dc/terms/"/>
+    <ds:schemaRef ds:uri="http://schemas.microsoft.com/internal/obd"/>
+  </ds:schemaRefs>
+</ds:datastoreItem>
+</file>
+
+<file path=customXml/itemProps3.xml><?xml version="1.0" encoding="utf-8"?>
 <ds:datastoreItem xmlns:ds="http://schemas.openxmlformats.org/officeDocument/2006/customXml" ds:itemID="{75968768-15EC-411B-A9CD-385391F7B233}">
   <ds:schemaRefs>
     <ds:schemaRef ds:uri="http://schemas.openxmlformats.org/officeDocument/2006/bibliography"/>
   </ds:schemaRefs>
 </ds:datastoreItem>
-</file>
-
-<file path=customXml/itemProps2.xml><?xml version="1.0" encoding="utf-8"?>
-<ds:datastoreItem xmlns:ds="http://schemas.openxmlformats.org/officeDocument/2006/customXml" ds:itemID="{6A8E8E05-9CDC-4199-B647-4152A3789FCF}"/>
-</file>
-
-<file path=customXml/itemProps3.xml><?xml version="1.0" encoding="utf-8"?>
-<ds:datastoreItem xmlns:ds="http://schemas.openxmlformats.org/officeDocument/2006/customXml" ds:itemID="{AFC3B6B9-C6C7-48F4-9A8E-18C7AC042693}"/>
 </file>
</xml_diff>